<commit_message>
Before global changes in Controller.java
</commit_message>
<xml_diff>
--- a/Рынок .docx
+++ b/Рынок .docx
@@ -9,20 +9,20 @@
         <w:tblLook w:val="04A0" w:firstRow="1" w:lastRow="0" w:firstColumn="1" w:lastColumn="0" w:noHBand="0" w:noVBand="1"/>
       </w:tblPr>
       <w:tblGrid>
-        <w:gridCol w:w="2546"/>
+        <w:gridCol w:w="2545"/>
         <w:gridCol w:w="1027"/>
-        <w:gridCol w:w="972"/>
-        <w:gridCol w:w="700"/>
-        <w:gridCol w:w="547"/>
-        <w:gridCol w:w="1326"/>
-        <w:gridCol w:w="1291"/>
-        <w:gridCol w:w="1146"/>
-        <w:gridCol w:w="1096"/>
-        <w:gridCol w:w="1032"/>
-        <w:gridCol w:w="1165"/>
-        <w:gridCol w:w="1063"/>
-        <w:gridCol w:w="777"/>
-        <w:gridCol w:w="700"/>
+        <w:gridCol w:w="932"/>
+        <w:gridCol w:w="684"/>
+        <w:gridCol w:w="532"/>
+        <w:gridCol w:w="1253"/>
+        <w:gridCol w:w="1224"/>
+        <w:gridCol w:w="1076"/>
+        <w:gridCol w:w="1029"/>
+        <w:gridCol w:w="994"/>
+        <w:gridCol w:w="1108"/>
+        <w:gridCol w:w="1057"/>
+        <w:gridCol w:w="755"/>
+        <w:gridCol w:w="1172"/>
       </w:tblGrid>
       <w:tr>
         <w:trPr>
@@ -31,17 +31,20 @@
         <w:tc>
           <w:tcPr>
             <w:cnfStyle w:val="001000000000" w:firstRow="0" w:lastRow="0" w:firstColumn="1" w:lastColumn="0" w:oddVBand="0" w:evenVBand="0" w:oddHBand="0" w:evenHBand="0" w:firstRowFirstColumn="0" w:firstRowLastColumn="0" w:lastRowFirstColumn="0" w:lastRowLastColumn="0"/>
-            <w:tcW w:w="2547" w:type="dxa"/>
-          </w:tcPr>
-          <w:p>
-            <w:pPr>
-              <w:jc w:val="center"/>
-            </w:pPr>
-          </w:p>
-        </w:tc>
-        <w:tc>
-          <w:tcPr>
-            <w:tcW w:w="3047" w:type="dxa"/>
+            <w:tcW w:w="2546" w:type="dxa"/>
+          </w:tcPr>
+          <w:p>
+            <w:pPr>
+              <w:jc w:val="center"/>
+              <w:rPr>
+                <w:lang w:val="en-US"/>
+              </w:rPr>
+            </w:pPr>
+          </w:p>
+        </w:tc>
+        <w:tc>
+          <w:tcPr>
+            <w:tcW w:w="3175" w:type="dxa"/>
             <w:gridSpan w:val="4"/>
           </w:tcPr>
           <w:p>
@@ -121,7 +124,7 @@
         <w:tc>
           <w:tcPr>
             <w:cnfStyle w:val="001000000000" w:firstRow="0" w:lastRow="0" w:firstColumn="1" w:lastColumn="0" w:oddVBand="0" w:evenVBand="0" w:oddHBand="0" w:evenHBand="0" w:firstRowFirstColumn="0" w:firstRowLastColumn="0" w:lastRowFirstColumn="0" w:lastRowLastColumn="0"/>
-            <w:tcW w:w="2547" w:type="dxa"/>
+            <w:tcW w:w="2546" w:type="dxa"/>
           </w:tcPr>
           <w:p>
             <w:pPr>
@@ -398,6 +401,9 @@
             </w:pPr>
             <w:r>
               <w:t>Б/м</w:t>
+            </w:r>
+            <w:r>
+              <w:t xml:space="preserve"> (гречка)</w:t>
             </w:r>
             <w:r>
               <w:t xml:space="preserve"> (13)</w:t>
@@ -409,7 +415,7 @@
         <w:tc>
           <w:tcPr>
             <w:cnfStyle w:val="001000000000" w:firstRow="0" w:lastRow="0" w:firstColumn="1" w:lastColumn="0" w:oddVBand="0" w:evenVBand="0" w:oddHBand="0" w:evenHBand="0" w:firstRowFirstColumn="0" w:firstRowLastColumn="0" w:lastRowFirstColumn="0" w:lastRowLastColumn="0"/>
-            <w:tcW w:w="2547" w:type="dxa"/>
+            <w:tcW w:w="2546" w:type="dxa"/>
           </w:tcPr>
           <w:p>
             <w:pPr>
@@ -691,7 +697,7 @@
         <w:tc>
           <w:tcPr>
             <w:cnfStyle w:val="001000000000" w:firstRow="0" w:lastRow="0" w:firstColumn="1" w:lastColumn="0" w:oddVBand="0" w:evenVBand="0" w:oddHBand="0" w:evenHBand="0" w:firstRowFirstColumn="0" w:firstRowLastColumn="0" w:lastRowFirstColumn="0" w:lastRowLastColumn="0"/>
-            <w:tcW w:w="2547" w:type="dxa"/>
+            <w:tcW w:w="2546" w:type="dxa"/>
           </w:tcPr>
           <w:p>
             <w:pPr>
@@ -898,7 +904,7 @@
         <w:tc>
           <w:tcPr>
             <w:cnfStyle w:val="001000000000" w:firstRow="0" w:lastRow="0" w:firstColumn="1" w:lastColumn="0" w:oddVBand="0" w:evenVBand="0" w:oddHBand="0" w:evenHBand="0" w:firstRowFirstColumn="0" w:firstRowLastColumn="0" w:lastRowFirstColumn="0" w:lastRowLastColumn="0"/>
-            <w:tcW w:w="2547" w:type="dxa"/>
+            <w:tcW w:w="2546" w:type="dxa"/>
           </w:tcPr>
           <w:p>
             <w:pPr>
@@ -930,72 +936,45 @@
                 <w:lang w:val="uk-UA"/>
               </w:rPr>
             </w:pPr>
-            <w:r>
-              <w:rPr>
-                <w:lang w:val="uk-UA"/>
-              </w:rPr>
-              <w:t>+</w:t>
-            </w:r>
-          </w:p>
-        </w:tc>
-        <w:tc>
-          <w:tcPr>
-            <w:tcW w:w="0" w:type="auto"/>
-          </w:tcPr>
-          <w:p>
-            <w:pPr>
-              <w:jc w:val="center"/>
-              <w:cnfStyle w:val="000000000000" w:firstRow="0" w:lastRow="0" w:firstColumn="0" w:lastColumn="0" w:oddVBand="0" w:evenVBand="0" w:oddHBand="0" w:evenHBand="0" w:firstRowFirstColumn="0" w:firstRowLastColumn="0" w:lastRowFirstColumn="0" w:lastRowLastColumn="0"/>
-              <w:rPr>
-                <w:lang w:val="uk-UA"/>
-              </w:rPr>
-            </w:pPr>
-            <w:r>
-              <w:rPr>
-                <w:lang w:val="uk-UA"/>
-              </w:rPr>
-              <w:t>+</w:t>
-            </w:r>
-          </w:p>
-        </w:tc>
-        <w:tc>
-          <w:tcPr>
-            <w:tcW w:w="0" w:type="auto"/>
-          </w:tcPr>
-          <w:p>
-            <w:pPr>
-              <w:jc w:val="center"/>
-              <w:cnfStyle w:val="000000000000" w:firstRow="0" w:lastRow="0" w:firstColumn="0" w:lastColumn="0" w:oddVBand="0" w:evenVBand="0" w:oddHBand="0" w:evenHBand="0" w:firstRowFirstColumn="0" w:firstRowLastColumn="0" w:lastRowFirstColumn="0" w:lastRowLastColumn="0"/>
-              <w:rPr>
-                <w:lang w:val="uk-UA"/>
-              </w:rPr>
-            </w:pPr>
-            <w:r>
-              <w:rPr>
-                <w:lang w:val="uk-UA"/>
-              </w:rPr>
-              <w:t>+</w:t>
-            </w:r>
-          </w:p>
-        </w:tc>
-        <w:tc>
-          <w:tcPr>
-            <w:tcW w:w="0" w:type="auto"/>
-          </w:tcPr>
-          <w:p>
-            <w:pPr>
-              <w:jc w:val="center"/>
-              <w:cnfStyle w:val="000000000000" w:firstRow="0" w:lastRow="0" w:firstColumn="0" w:lastColumn="0" w:oddVBand="0" w:evenVBand="0" w:oddHBand="0" w:evenHBand="0" w:firstRowFirstColumn="0" w:firstRowLastColumn="0" w:lastRowFirstColumn="0" w:lastRowLastColumn="0"/>
-              <w:rPr>
-                <w:lang w:val="uk-UA"/>
-              </w:rPr>
-            </w:pPr>
-            <w:r>
-              <w:rPr>
-                <w:lang w:val="uk-UA"/>
-              </w:rPr>
-              <w:t>+</w:t>
-            </w:r>
+          </w:p>
+        </w:tc>
+        <w:tc>
+          <w:tcPr>
+            <w:tcW w:w="0" w:type="auto"/>
+          </w:tcPr>
+          <w:p>
+            <w:pPr>
+              <w:jc w:val="center"/>
+              <w:cnfStyle w:val="000000000000" w:firstRow="0" w:lastRow="0" w:firstColumn="0" w:lastColumn="0" w:oddVBand="0" w:evenVBand="0" w:oddHBand="0" w:evenHBand="0" w:firstRowFirstColumn="0" w:firstRowLastColumn="0" w:lastRowFirstColumn="0" w:lastRowLastColumn="0"/>
+              <w:rPr>
+                <w:lang w:val="uk-UA"/>
+              </w:rPr>
+            </w:pPr>
+          </w:p>
+        </w:tc>
+        <w:tc>
+          <w:tcPr>
+            <w:tcW w:w="0" w:type="auto"/>
+          </w:tcPr>
+          <w:p>
+            <w:pPr>
+              <w:jc w:val="center"/>
+              <w:cnfStyle w:val="000000000000" w:firstRow="0" w:lastRow="0" w:firstColumn="0" w:lastColumn="0" w:oddVBand="0" w:evenVBand="0" w:oddHBand="0" w:evenHBand="0" w:firstRowFirstColumn="0" w:firstRowLastColumn="0" w:lastRowFirstColumn="0" w:lastRowLastColumn="0"/>
+              <w:rPr>
+                <w:lang w:val="uk-UA"/>
+              </w:rPr>
+            </w:pPr>
+          </w:p>
+        </w:tc>
+        <w:tc>
+          <w:tcPr>
+            <w:tcW w:w="0" w:type="auto"/>
+          </w:tcPr>
+          <w:p>
+            <w:pPr>
+              <w:jc w:val="center"/>
+              <w:cnfStyle w:val="000000000000" w:firstRow="0" w:lastRow="0" w:firstColumn="0" w:lastColumn="0" w:oddVBand="0" w:evenVBand="0" w:oddHBand="0" w:evenHBand="0" w:firstRowFirstColumn="0" w:firstRowLastColumn="0" w:lastRowFirstColumn="0" w:lastRowLastColumn="0"/>
+            </w:pPr>
           </w:p>
         </w:tc>
         <w:tc>
@@ -1141,7 +1120,7 @@
         <w:tc>
           <w:tcPr>
             <w:cnfStyle w:val="001000000000" w:firstRow="0" w:lastRow="0" w:firstColumn="1" w:lastColumn="0" w:oddVBand="0" w:evenVBand="0" w:oddHBand="0" w:evenHBand="0" w:firstRowFirstColumn="0" w:firstRowLastColumn="0" w:lastRowFirstColumn="0" w:lastRowLastColumn="0"/>
-            <w:tcW w:w="2547" w:type="dxa"/>
+            <w:tcW w:w="2546" w:type="dxa"/>
           </w:tcPr>
           <w:p>
             <w:pPr>
@@ -1381,7 +1360,7 @@
         <w:tc>
           <w:tcPr>
             <w:cnfStyle w:val="001000000000" w:firstRow="0" w:lastRow="0" w:firstColumn="1" w:lastColumn="0" w:oddVBand="0" w:evenVBand="0" w:oddHBand="0" w:evenHBand="0" w:firstRowFirstColumn="0" w:firstRowLastColumn="0" w:lastRowFirstColumn="0" w:lastRowLastColumn="0"/>
-            <w:tcW w:w="2547" w:type="dxa"/>
+            <w:tcW w:w="2546" w:type="dxa"/>
           </w:tcPr>
           <w:p>
             <w:pPr>
@@ -1591,7 +1570,7 @@
         <w:tc>
           <w:tcPr>
             <w:cnfStyle w:val="001000000000" w:firstRow="0" w:lastRow="0" w:firstColumn="1" w:lastColumn="0" w:oddVBand="0" w:evenVBand="0" w:oddHBand="0" w:evenHBand="0" w:firstRowFirstColumn="0" w:firstRowLastColumn="0" w:lastRowFirstColumn="0" w:lastRowLastColumn="0"/>
-            <w:tcW w:w="2547" w:type="dxa"/>
+            <w:tcW w:w="2546" w:type="dxa"/>
           </w:tcPr>
           <w:p>
             <w:pPr>
@@ -1777,7 +1756,7 @@
         <w:tc>
           <w:tcPr>
             <w:cnfStyle w:val="001000000000" w:firstRow="0" w:lastRow="0" w:firstColumn="1" w:lastColumn="0" w:oddVBand="0" w:evenVBand="0" w:oddHBand="0" w:evenHBand="0" w:firstRowFirstColumn="0" w:firstRowLastColumn="0" w:lastRowFirstColumn="0" w:lastRowLastColumn="0"/>
-            <w:tcW w:w="2547" w:type="dxa"/>
+            <w:tcW w:w="2546" w:type="dxa"/>
           </w:tcPr>
           <w:p>
             <w:pPr>
@@ -1975,7 +1954,7 @@
         <w:tc>
           <w:tcPr>
             <w:cnfStyle w:val="001000000000" w:firstRow="0" w:lastRow="0" w:firstColumn="1" w:lastColumn="0" w:oddVBand="0" w:evenVBand="0" w:oddHBand="0" w:evenHBand="0" w:firstRowFirstColumn="0" w:firstRowLastColumn="0" w:lastRowFirstColumn="0" w:lastRowLastColumn="0"/>
-            <w:tcW w:w="2547" w:type="dxa"/>
+            <w:tcW w:w="2546" w:type="dxa"/>
           </w:tcPr>
           <w:p>
             <w:pPr>
@@ -2170,7 +2149,7 @@
         <w:tc>
           <w:tcPr>
             <w:cnfStyle w:val="001000000000" w:firstRow="0" w:lastRow="0" w:firstColumn="1" w:lastColumn="0" w:oddVBand="0" w:evenVBand="0" w:oddHBand="0" w:evenHBand="0" w:firstRowFirstColumn="0" w:firstRowLastColumn="0" w:lastRowFirstColumn="0" w:lastRowLastColumn="0"/>
-            <w:tcW w:w="2547" w:type="dxa"/>
+            <w:tcW w:w="2546" w:type="dxa"/>
           </w:tcPr>
           <w:p>
             <w:pPr>
@@ -2237,20 +2216,29 @@
               <w:jc w:val="center"/>
               <w:cnfStyle w:val="000000000000" w:firstRow="0" w:lastRow="0" w:firstColumn="0" w:lastColumn="0" w:oddVBand="0" w:evenVBand="0" w:oddHBand="0" w:evenHBand="0" w:firstRowFirstColumn="0" w:firstRowLastColumn="0" w:lastRowFirstColumn="0" w:lastRowLastColumn="0"/>
             </w:pPr>
-          </w:p>
-        </w:tc>
-        <w:tc>
-          <w:tcPr>
-            <w:tcW w:w="0" w:type="auto"/>
-          </w:tcPr>
-          <w:p>
-            <w:pPr>
-              <w:jc w:val="center"/>
-              <w:cnfStyle w:val="000000000000" w:firstRow="0" w:lastRow="0" w:firstColumn="0" w:lastColumn="0" w:oddVBand="0" w:evenVBand="0" w:oddHBand="0" w:evenHBand="0" w:firstRowFirstColumn="0" w:firstRowLastColumn="0" w:lastRowFirstColumn="0" w:lastRowLastColumn="0"/>
-              <w:rPr>
-                <w:lang w:val="uk-UA"/>
-              </w:rPr>
-            </w:pPr>
+            <w:r>
+              <w:t>+</w:t>
+            </w:r>
+          </w:p>
+        </w:tc>
+        <w:tc>
+          <w:tcPr>
+            <w:tcW w:w="0" w:type="auto"/>
+          </w:tcPr>
+          <w:p>
+            <w:pPr>
+              <w:jc w:val="center"/>
+              <w:cnfStyle w:val="000000000000" w:firstRow="0" w:lastRow="0" w:firstColumn="0" w:lastColumn="0" w:oddVBand="0" w:evenVBand="0" w:oddHBand="0" w:evenHBand="0" w:firstRowFirstColumn="0" w:firstRowLastColumn="0" w:lastRowFirstColumn="0" w:lastRowLastColumn="0"/>
+              <w:rPr>
+                <w:lang w:val="uk-UA"/>
+              </w:rPr>
+            </w:pPr>
+            <w:r>
+              <w:rPr>
+                <w:lang w:val="uk-UA"/>
+              </w:rPr>
+              <w:t>+</w:t>
+            </w:r>
           </w:p>
         </w:tc>
         <w:tc>
@@ -2347,7 +2335,7 @@
         <w:tc>
           <w:tcPr>
             <w:cnfStyle w:val="001000000000" w:firstRow="0" w:lastRow="0" w:firstColumn="1" w:lastColumn="0" w:oddVBand="0" w:evenVBand="0" w:oddHBand="0" w:evenHBand="0" w:firstRowFirstColumn="0" w:firstRowLastColumn="0" w:lastRowFirstColumn="0" w:lastRowLastColumn="0"/>
-            <w:tcW w:w="2547" w:type="dxa"/>
+            <w:tcW w:w="2546" w:type="dxa"/>
           </w:tcPr>
           <w:p>
             <w:pPr>
@@ -2551,7 +2539,7 @@
         <w:tc>
           <w:tcPr>
             <w:cnfStyle w:val="001000000000" w:firstRow="0" w:lastRow="0" w:firstColumn="1" w:lastColumn="0" w:oddVBand="0" w:evenVBand="0" w:oddHBand="0" w:evenHBand="0" w:firstRowFirstColumn="0" w:firstRowLastColumn="0" w:lastRowFirstColumn="0" w:lastRowLastColumn="0"/>
-            <w:tcW w:w="2547" w:type="dxa"/>
+            <w:tcW w:w="2546" w:type="dxa"/>
           </w:tcPr>
           <w:p>
             <w:pPr>
@@ -2761,7 +2749,7 @@
         <w:tc>
           <w:tcPr>
             <w:cnfStyle w:val="001000000000" w:firstRow="0" w:lastRow="0" w:firstColumn="1" w:lastColumn="0" w:oddVBand="0" w:evenVBand="0" w:oddHBand="0" w:evenHBand="0" w:firstRowFirstColumn="0" w:firstRowLastColumn="0" w:lastRowFirstColumn="0" w:lastRowLastColumn="0"/>
-            <w:tcW w:w="2547" w:type="dxa"/>
+            <w:tcW w:w="2546" w:type="dxa"/>
           </w:tcPr>
           <w:p>
             <w:pPr>
@@ -2959,7 +2947,7 @@
         <w:tc>
           <w:tcPr>
             <w:cnfStyle w:val="001000000000" w:firstRow="0" w:lastRow="0" w:firstColumn="1" w:lastColumn="0" w:oddVBand="0" w:evenVBand="0" w:oddHBand="0" w:evenHBand="0" w:firstRowFirstColumn="0" w:firstRowLastColumn="0" w:lastRowFirstColumn="0" w:lastRowLastColumn="0"/>
-            <w:tcW w:w="2547" w:type="dxa"/>
+            <w:tcW w:w="2546" w:type="dxa"/>
           </w:tcPr>
           <w:p>
             <w:pPr>
@@ -3154,7 +3142,7 @@
         <w:tc>
           <w:tcPr>
             <w:cnfStyle w:val="001000000000" w:firstRow="0" w:lastRow="0" w:firstColumn="1" w:lastColumn="0" w:oddVBand="0" w:evenVBand="0" w:oddHBand="0" w:evenHBand="0" w:firstRowFirstColumn="0" w:firstRowLastColumn="0" w:lastRowFirstColumn="0" w:lastRowLastColumn="0"/>
-            <w:tcW w:w="2547" w:type="dxa"/>
+            <w:tcW w:w="2546" w:type="dxa"/>
           </w:tcPr>
           <w:p>
             <w:pPr>
@@ -3385,7 +3373,7 @@
         <w:tc>
           <w:tcPr>
             <w:cnfStyle w:val="001000000000" w:firstRow="0" w:lastRow="0" w:firstColumn="1" w:lastColumn="0" w:oddVBand="0" w:evenVBand="0" w:oddHBand="0" w:evenHBand="0" w:firstRowFirstColumn="0" w:firstRowLastColumn="0" w:lastRowFirstColumn="0" w:lastRowLastColumn="0"/>
-            <w:tcW w:w="2547" w:type="dxa"/>
+            <w:tcW w:w="2546" w:type="dxa"/>
           </w:tcPr>
           <w:p>
             <w:pPr>
@@ -3577,7 +3565,7 @@
         <w:tc>
           <w:tcPr>
             <w:cnfStyle w:val="001000000000" w:firstRow="0" w:lastRow="0" w:firstColumn="1" w:lastColumn="0" w:oddVBand="0" w:evenVBand="0" w:oddHBand="0" w:evenHBand="0" w:firstRowFirstColumn="0" w:firstRowLastColumn="0" w:lastRowFirstColumn="0" w:lastRowLastColumn="0"/>
-            <w:tcW w:w="2547" w:type="dxa"/>
+            <w:tcW w:w="2546" w:type="dxa"/>
           </w:tcPr>
           <w:p>
             <w:pPr>
@@ -3694,6 +3682,9 @@
               <w:jc w:val="center"/>
               <w:cnfStyle w:val="000000100000" w:firstRow="0" w:lastRow="0" w:firstColumn="0" w:lastColumn="0" w:oddVBand="0" w:evenVBand="0" w:oddHBand="1" w:evenHBand="0" w:firstRowFirstColumn="0" w:firstRowLastColumn="0" w:lastRowFirstColumn="0" w:lastRowLastColumn="0"/>
             </w:pPr>
+            <w:r>
+              <w:t>+</w:t>
+            </w:r>
           </w:p>
         </w:tc>
         <w:tc>
@@ -3778,7 +3769,7 @@
         <w:tc>
           <w:tcPr>
             <w:cnfStyle w:val="001000000000" w:firstRow="0" w:lastRow="0" w:firstColumn="1" w:lastColumn="0" w:oddVBand="0" w:evenVBand="0" w:oddHBand="0" w:evenHBand="0" w:firstRowFirstColumn="0" w:firstRowLastColumn="0" w:lastRowFirstColumn="0" w:lastRowLastColumn="0"/>
-            <w:tcW w:w="2547" w:type="dxa"/>
+            <w:tcW w:w="2546" w:type="dxa"/>
           </w:tcPr>
           <w:p>
             <w:pPr>
@@ -3955,7 +3946,7 @@
         <w:tc>
           <w:tcPr>
             <w:cnfStyle w:val="001000000000" w:firstRow="0" w:lastRow="0" w:firstColumn="1" w:lastColumn="0" w:oddVBand="0" w:evenVBand="0" w:oddHBand="0" w:evenHBand="0" w:firstRowFirstColumn="0" w:firstRowLastColumn="0" w:lastRowFirstColumn="0" w:lastRowLastColumn="0"/>
-            <w:tcW w:w="2547" w:type="dxa"/>
+            <w:tcW w:w="2546" w:type="dxa"/>
           </w:tcPr>
           <w:p>
             <w:pPr>
@@ -4126,7 +4117,7 @@
         <w:tc>
           <w:tcPr>
             <w:cnfStyle w:val="001000000000" w:firstRow="0" w:lastRow="0" w:firstColumn="1" w:lastColumn="0" w:oddVBand="0" w:evenVBand="0" w:oddHBand="0" w:evenHBand="0" w:firstRowFirstColumn="0" w:firstRowLastColumn="0" w:lastRowFirstColumn="0" w:lastRowLastColumn="0"/>
-            <w:tcW w:w="2547" w:type="dxa"/>
+            <w:tcW w:w="2546" w:type="dxa"/>
           </w:tcPr>
           <w:p>
             <w:pPr>
@@ -4315,7 +4306,7 @@
         <w:tc>
           <w:tcPr>
             <w:cnfStyle w:val="001000000000" w:firstRow="0" w:lastRow="0" w:firstColumn="1" w:lastColumn="0" w:oddVBand="0" w:evenVBand="0" w:oddHBand="0" w:evenHBand="0" w:firstRowFirstColumn="0" w:firstRowLastColumn="0" w:lastRowFirstColumn="0" w:lastRowLastColumn="0"/>
-            <w:tcW w:w="2547" w:type="dxa"/>
+            <w:tcW w:w="2546" w:type="dxa"/>
           </w:tcPr>
           <w:p>
             <w:pPr>
@@ -4510,7 +4501,7 @@
         <w:tc>
           <w:tcPr>
             <w:cnfStyle w:val="001000000000" w:firstRow="0" w:lastRow="0" w:firstColumn="1" w:lastColumn="0" w:oddVBand="0" w:evenVBand="0" w:oddHBand="0" w:evenHBand="0" w:firstRowFirstColumn="0" w:firstRowLastColumn="0" w:lastRowFirstColumn="0" w:lastRowLastColumn="0"/>
-            <w:tcW w:w="2547" w:type="dxa"/>
+            <w:tcW w:w="2546" w:type="dxa"/>
           </w:tcPr>
           <w:p>
             <w:pPr>
@@ -4690,7 +4681,7 @@
         <w:tc>
           <w:tcPr>
             <w:cnfStyle w:val="001000000000" w:firstRow="0" w:lastRow="0" w:firstColumn="1" w:lastColumn="0" w:oddVBand="0" w:evenVBand="0" w:oddHBand="0" w:evenHBand="0" w:firstRowFirstColumn="0" w:firstRowLastColumn="0" w:lastRowFirstColumn="0" w:lastRowLastColumn="0"/>
-            <w:tcW w:w="2547" w:type="dxa"/>
+            <w:tcW w:w="2546" w:type="dxa"/>
           </w:tcPr>
           <w:p>
             <w:pPr>
@@ -4879,7 +4870,7 @@
         <w:tc>
           <w:tcPr>
             <w:cnfStyle w:val="001000000000" w:firstRow="0" w:lastRow="0" w:firstColumn="1" w:lastColumn="0" w:oddVBand="0" w:evenVBand="0" w:oddHBand="0" w:evenHBand="0" w:firstRowFirstColumn="0" w:firstRowLastColumn="0" w:lastRowFirstColumn="0" w:lastRowLastColumn="0"/>
-            <w:tcW w:w="2547" w:type="dxa"/>
+            <w:tcW w:w="2546" w:type="dxa"/>
           </w:tcPr>
           <w:p>
             <w:pPr>
@@ -5080,7 +5071,7 @@
         <w:tc>
           <w:tcPr>
             <w:cnfStyle w:val="001000000000" w:firstRow="0" w:lastRow="0" w:firstColumn="1" w:lastColumn="0" w:oddVBand="0" w:evenVBand="0" w:oddHBand="0" w:evenHBand="0" w:firstRowFirstColumn="0" w:firstRowLastColumn="0" w:lastRowFirstColumn="0" w:lastRowLastColumn="0"/>
-            <w:tcW w:w="2547" w:type="dxa"/>
+            <w:tcW w:w="2546" w:type="dxa"/>
           </w:tcPr>
           <w:p>
             <w:pPr>
@@ -5122,38 +5113,56 @@
             <w:pPr>
               <w:jc w:val="center"/>
               <w:cnfStyle w:val="000000100000" w:firstRow="0" w:lastRow="0" w:firstColumn="0" w:lastColumn="0" w:oddVBand="0" w:evenVBand="0" w:oddHBand="1" w:evenHBand="0" w:firstRowFirstColumn="0" w:firstRowLastColumn="0" w:lastRowFirstColumn="0" w:lastRowLastColumn="0"/>
-            </w:pPr>
-          </w:p>
-        </w:tc>
-        <w:tc>
-          <w:tcPr>
-            <w:tcW w:w="0" w:type="auto"/>
-          </w:tcPr>
-          <w:p>
-            <w:pPr>
-              <w:jc w:val="center"/>
-              <w:cnfStyle w:val="000000100000" w:firstRow="0" w:lastRow="0" w:firstColumn="0" w:lastColumn="0" w:oddVBand="0" w:evenVBand="0" w:oddHBand="1" w:evenHBand="0" w:firstRowFirstColumn="0" w:firstRowLastColumn="0" w:lastRowFirstColumn="0" w:lastRowLastColumn="0"/>
-              <w:rPr>
-                <w:lang w:val="uk-UA"/>
-              </w:rPr>
-            </w:pPr>
-            <w:r>
-              <w:rPr>
-                <w:lang w:val="uk-UA"/>
-              </w:rPr>
-              <w:t>+</w:t>
-            </w:r>
-          </w:p>
-        </w:tc>
-        <w:tc>
-          <w:tcPr>
-            <w:tcW w:w="0" w:type="auto"/>
-          </w:tcPr>
-          <w:p>
-            <w:pPr>
-              <w:jc w:val="center"/>
-              <w:cnfStyle w:val="000000100000" w:firstRow="0" w:lastRow="0" w:firstColumn="0" w:lastColumn="0" w:oddVBand="0" w:evenVBand="0" w:oddHBand="1" w:evenHBand="0" w:firstRowFirstColumn="0" w:firstRowLastColumn="0" w:lastRowFirstColumn="0" w:lastRowLastColumn="0"/>
-            </w:pPr>
+              <w:rPr>
+                <w:lang w:val="en-US"/>
+              </w:rPr>
+            </w:pPr>
+            <w:r>
+              <w:rPr>
+                <w:lang w:val="en-US"/>
+              </w:rPr>
+              <w:t>+</w:t>
+            </w:r>
+          </w:p>
+        </w:tc>
+        <w:tc>
+          <w:tcPr>
+            <w:tcW w:w="0" w:type="auto"/>
+          </w:tcPr>
+          <w:p>
+            <w:pPr>
+              <w:jc w:val="center"/>
+              <w:cnfStyle w:val="000000100000" w:firstRow="0" w:lastRow="0" w:firstColumn="0" w:lastColumn="0" w:oddVBand="0" w:evenVBand="0" w:oddHBand="1" w:evenHBand="0" w:firstRowFirstColumn="0" w:firstRowLastColumn="0" w:lastRowFirstColumn="0" w:lastRowLastColumn="0"/>
+              <w:rPr>
+                <w:lang w:val="uk-UA"/>
+              </w:rPr>
+            </w:pPr>
+            <w:r>
+              <w:rPr>
+                <w:lang w:val="uk-UA"/>
+              </w:rPr>
+              <w:t>+</w:t>
+            </w:r>
+          </w:p>
+        </w:tc>
+        <w:tc>
+          <w:tcPr>
+            <w:tcW w:w="0" w:type="auto"/>
+          </w:tcPr>
+          <w:p>
+            <w:pPr>
+              <w:jc w:val="center"/>
+              <w:cnfStyle w:val="000000100000" w:firstRow="0" w:lastRow="0" w:firstColumn="0" w:lastColumn="0" w:oddVBand="0" w:evenVBand="0" w:oddHBand="1" w:evenHBand="0" w:firstRowFirstColumn="0" w:firstRowLastColumn="0" w:lastRowFirstColumn="0" w:lastRowLastColumn="0"/>
+              <w:rPr>
+                <w:lang w:val="en-US"/>
+              </w:rPr>
+            </w:pPr>
+            <w:r>
+              <w:rPr>
+                <w:lang w:val="en-US"/>
+              </w:rPr>
+              <w:t>+</w:t>
+            </w:r>
           </w:p>
         </w:tc>
         <w:tc>
@@ -5260,26 +5269,26 @@
         <w:tc>
           <w:tcPr>
             <w:cnfStyle w:val="001000000000" w:firstRow="0" w:lastRow="0" w:firstColumn="1" w:lastColumn="0" w:oddVBand="0" w:evenVBand="0" w:oddHBand="0" w:evenHBand="0" w:firstRowFirstColumn="0" w:firstRowLastColumn="0" w:lastRowFirstColumn="0" w:lastRowLastColumn="0"/>
-            <w:tcW w:w="2547" w:type="dxa"/>
-          </w:tcPr>
-          <w:p>
-            <w:pPr>
-              <w:jc w:val="center"/>
-              <w:rPr>
-                <w:lang w:val="uk-UA"/>
-              </w:rPr>
-            </w:pPr>
-            <w:r>
-              <w:t>25.</w:t>
-            </w:r>
-            <w:r>
-              <w:t xml:space="preserve">Наня </w:t>
-            </w:r>
-            <w:r>
-              <w:rPr>
-                <w:lang w:val="uk-UA"/>
-              </w:rPr>
-              <w:t>і Льоля</w:t>
+            <w:tcW w:w="2546" w:type="dxa"/>
+          </w:tcPr>
+          <w:p>
+            <w:pPr>
+              <w:jc w:val="center"/>
+              <w:rPr>
+                <w:lang w:val="uk-UA"/>
+              </w:rPr>
+            </w:pPr>
+            <w:r>
+              <w:rPr>
+                <w:lang w:val="uk-UA"/>
+              </w:rPr>
+              <w:t>26.</w:t>
+            </w:r>
+            <w:r>
+              <w:rPr>
+                <w:lang w:val="uk-UA"/>
+              </w:rPr>
+              <w:t>Субота (Таврія)</w:t>
             </w:r>
           </w:p>
         </w:tc>
@@ -5291,40 +5300,76 @@
             <w:pPr>
               <w:jc w:val="center"/>
               <w:cnfStyle w:val="000000000000" w:firstRow="0" w:lastRow="0" w:firstColumn="0" w:lastColumn="0" w:oddVBand="0" w:evenVBand="0" w:oddHBand="0" w:evenHBand="0" w:firstRowFirstColumn="0" w:firstRowLastColumn="0" w:lastRowFirstColumn="0" w:lastRowLastColumn="0"/>
-            </w:pPr>
-          </w:p>
-        </w:tc>
-        <w:tc>
-          <w:tcPr>
-            <w:tcW w:w="0" w:type="auto"/>
-          </w:tcPr>
-          <w:p>
-            <w:pPr>
-              <w:jc w:val="center"/>
-              <w:cnfStyle w:val="000000000000" w:firstRow="0" w:lastRow="0" w:firstColumn="0" w:lastColumn="0" w:oddVBand="0" w:evenVBand="0" w:oddHBand="0" w:evenHBand="0" w:firstRowFirstColumn="0" w:firstRowLastColumn="0" w:lastRowFirstColumn="0" w:lastRowLastColumn="0"/>
-            </w:pPr>
-          </w:p>
-        </w:tc>
-        <w:tc>
-          <w:tcPr>
-            <w:tcW w:w="0" w:type="auto"/>
-          </w:tcPr>
-          <w:p>
-            <w:pPr>
-              <w:jc w:val="center"/>
-              <w:cnfStyle w:val="000000000000" w:firstRow="0" w:lastRow="0" w:firstColumn="0" w:lastColumn="0" w:oddVBand="0" w:evenVBand="0" w:oddHBand="0" w:evenHBand="0" w:firstRowFirstColumn="0" w:firstRowLastColumn="0" w:lastRowFirstColumn="0" w:lastRowLastColumn="0"/>
-            </w:pPr>
-          </w:p>
-        </w:tc>
-        <w:tc>
-          <w:tcPr>
-            <w:tcW w:w="0" w:type="auto"/>
-          </w:tcPr>
-          <w:p>
-            <w:pPr>
-              <w:jc w:val="center"/>
-              <w:cnfStyle w:val="000000000000" w:firstRow="0" w:lastRow="0" w:firstColumn="0" w:lastColumn="0" w:oddVBand="0" w:evenVBand="0" w:oddHBand="0" w:evenHBand="0" w:firstRowFirstColumn="0" w:firstRowLastColumn="0" w:lastRowFirstColumn="0" w:lastRowLastColumn="0"/>
-            </w:pPr>
+              <w:rPr>
+                <w:lang w:val="uk-UA"/>
+              </w:rPr>
+            </w:pPr>
+            <w:r>
+              <w:rPr>
+                <w:lang w:val="uk-UA"/>
+              </w:rPr>
+              <w:t>+</w:t>
+            </w:r>
+          </w:p>
+        </w:tc>
+        <w:tc>
+          <w:tcPr>
+            <w:tcW w:w="0" w:type="auto"/>
+          </w:tcPr>
+          <w:p>
+            <w:pPr>
+              <w:jc w:val="center"/>
+              <w:cnfStyle w:val="000000000000" w:firstRow="0" w:lastRow="0" w:firstColumn="0" w:lastColumn="0" w:oddVBand="0" w:evenVBand="0" w:oddHBand="0" w:evenHBand="0" w:firstRowFirstColumn="0" w:firstRowLastColumn="0" w:lastRowFirstColumn="0" w:lastRowLastColumn="0"/>
+              <w:rPr>
+                <w:lang w:val="uk-UA"/>
+              </w:rPr>
+            </w:pPr>
+            <w:r>
+              <w:rPr>
+                <w:lang w:val="uk-UA"/>
+              </w:rPr>
+              <w:t>+</w:t>
+            </w:r>
+          </w:p>
+        </w:tc>
+        <w:tc>
+          <w:tcPr>
+            <w:tcW w:w="0" w:type="auto"/>
+          </w:tcPr>
+          <w:p>
+            <w:pPr>
+              <w:jc w:val="center"/>
+              <w:cnfStyle w:val="000000000000" w:firstRow="0" w:lastRow="0" w:firstColumn="0" w:lastColumn="0" w:oddVBand="0" w:evenVBand="0" w:oddHBand="0" w:evenHBand="0" w:firstRowFirstColumn="0" w:firstRowLastColumn="0" w:lastRowFirstColumn="0" w:lastRowLastColumn="0"/>
+              <w:rPr>
+                <w:lang w:val="uk-UA"/>
+              </w:rPr>
+            </w:pPr>
+            <w:r>
+              <w:rPr>
+                <w:lang w:val="uk-UA"/>
+              </w:rPr>
+              <w:t>+</w:t>
+            </w:r>
+          </w:p>
+        </w:tc>
+        <w:tc>
+          <w:tcPr>
+            <w:tcW w:w="0" w:type="auto"/>
+          </w:tcPr>
+          <w:p>
+            <w:pPr>
+              <w:jc w:val="center"/>
+              <w:cnfStyle w:val="000000000000" w:firstRow="0" w:lastRow="0" w:firstColumn="0" w:lastColumn="0" w:oddVBand="0" w:evenVBand="0" w:oddHBand="0" w:evenHBand="0" w:firstRowFirstColumn="0" w:firstRowLastColumn="0" w:lastRowFirstColumn="0" w:lastRowLastColumn="0"/>
+              <w:rPr>
+                <w:lang w:val="uk-UA"/>
+              </w:rPr>
+            </w:pPr>
+            <w:r>
+              <w:rPr>
+                <w:lang w:val="uk-UA"/>
+              </w:rPr>
+              <w:t>+</w:t>
+            </w:r>
           </w:p>
         </w:tc>
         <w:tc>
@@ -5434,26 +5479,26 @@
         <w:tc>
           <w:tcPr>
             <w:cnfStyle w:val="001000000000" w:firstRow="0" w:lastRow="0" w:firstColumn="1" w:lastColumn="0" w:oddVBand="0" w:evenVBand="0" w:oddHBand="0" w:evenHBand="0" w:firstRowFirstColumn="0" w:firstRowLastColumn="0" w:lastRowFirstColumn="0" w:lastRowLastColumn="0"/>
-            <w:tcW w:w="2547" w:type="dxa"/>
-          </w:tcPr>
-          <w:p>
-            <w:pPr>
-              <w:jc w:val="center"/>
-              <w:rPr>
-                <w:lang w:val="uk-UA"/>
-              </w:rPr>
-            </w:pPr>
-            <w:r>
-              <w:rPr>
-                <w:lang w:val="uk-UA"/>
-              </w:rPr>
-              <w:t>26.</w:t>
-            </w:r>
-            <w:r>
-              <w:rPr>
-                <w:lang w:val="uk-UA"/>
-              </w:rPr>
-              <w:t>Субота (Таврія)</w:t>
+            <w:tcW w:w="2546" w:type="dxa"/>
+          </w:tcPr>
+          <w:p>
+            <w:pPr>
+              <w:jc w:val="center"/>
+              <w:rPr>
+                <w:lang w:val="en-US"/>
+              </w:rPr>
+            </w:pPr>
+            <w:r>
+              <w:rPr>
+                <w:lang w:val="uk-UA"/>
+              </w:rPr>
+              <w:t>27.</w:t>
+            </w:r>
+            <w:r>
+              <w:rPr>
+                <w:lang w:val="en-US"/>
+              </w:rPr>
+              <w:t>Auchan</w:t>
             </w:r>
           </w:p>
         </w:tc>
@@ -5465,373 +5510,208 @@
             <w:pPr>
               <w:jc w:val="center"/>
               <w:cnfStyle w:val="000000100000" w:firstRow="0" w:lastRow="0" w:firstColumn="0" w:lastColumn="0" w:oddVBand="0" w:evenVBand="0" w:oddHBand="1" w:evenHBand="0" w:firstRowFirstColumn="0" w:firstRowLastColumn="0" w:lastRowFirstColumn="0" w:lastRowLastColumn="0"/>
-              <w:rPr>
-                <w:lang w:val="uk-UA"/>
-              </w:rPr>
-            </w:pPr>
-            <w:r>
-              <w:rPr>
-                <w:lang w:val="uk-UA"/>
-              </w:rPr>
-              <w:t>+</w:t>
-            </w:r>
-          </w:p>
-        </w:tc>
-        <w:tc>
-          <w:tcPr>
-            <w:tcW w:w="0" w:type="auto"/>
-          </w:tcPr>
-          <w:p>
-            <w:pPr>
-              <w:jc w:val="center"/>
-              <w:cnfStyle w:val="000000100000" w:firstRow="0" w:lastRow="0" w:firstColumn="0" w:lastColumn="0" w:oddVBand="0" w:evenVBand="0" w:oddHBand="1" w:evenHBand="0" w:firstRowFirstColumn="0" w:firstRowLastColumn="0" w:lastRowFirstColumn="0" w:lastRowLastColumn="0"/>
-              <w:rPr>
-                <w:lang w:val="uk-UA"/>
-              </w:rPr>
-            </w:pPr>
-            <w:r>
-              <w:rPr>
-                <w:lang w:val="uk-UA"/>
-              </w:rPr>
-              <w:t>+</w:t>
-            </w:r>
-          </w:p>
-        </w:tc>
-        <w:tc>
-          <w:tcPr>
-            <w:tcW w:w="0" w:type="auto"/>
-          </w:tcPr>
-          <w:p>
-            <w:pPr>
-              <w:jc w:val="center"/>
-              <w:cnfStyle w:val="000000100000" w:firstRow="0" w:lastRow="0" w:firstColumn="0" w:lastColumn="0" w:oddVBand="0" w:evenVBand="0" w:oddHBand="1" w:evenHBand="0" w:firstRowFirstColumn="0" w:firstRowLastColumn="0" w:lastRowFirstColumn="0" w:lastRowLastColumn="0"/>
-              <w:rPr>
-                <w:lang w:val="uk-UA"/>
-              </w:rPr>
-            </w:pPr>
-            <w:r>
-              <w:rPr>
-                <w:lang w:val="uk-UA"/>
-              </w:rPr>
-              <w:t>+</w:t>
-            </w:r>
-          </w:p>
-        </w:tc>
-        <w:tc>
-          <w:tcPr>
-            <w:tcW w:w="0" w:type="auto"/>
-          </w:tcPr>
-          <w:p>
-            <w:pPr>
-              <w:jc w:val="center"/>
-              <w:cnfStyle w:val="000000100000" w:firstRow="0" w:lastRow="0" w:firstColumn="0" w:lastColumn="0" w:oddVBand="0" w:evenVBand="0" w:oddHBand="1" w:evenHBand="0" w:firstRowFirstColumn="0" w:firstRowLastColumn="0" w:lastRowFirstColumn="0" w:lastRowLastColumn="0"/>
-              <w:rPr>
-                <w:lang w:val="uk-UA"/>
-              </w:rPr>
-            </w:pPr>
-            <w:r>
-              <w:rPr>
-                <w:lang w:val="uk-UA"/>
-              </w:rPr>
-              <w:t>+</w:t>
-            </w:r>
-          </w:p>
-        </w:tc>
-        <w:tc>
-          <w:tcPr>
-            <w:tcW w:w="0" w:type="auto"/>
-          </w:tcPr>
-          <w:p>
-            <w:pPr>
-              <w:jc w:val="center"/>
-              <w:cnfStyle w:val="000000100000" w:firstRow="0" w:lastRow="0" w:firstColumn="0" w:lastColumn="0" w:oddVBand="0" w:evenVBand="0" w:oddHBand="1" w:evenHBand="0" w:firstRowFirstColumn="0" w:firstRowLastColumn="0" w:lastRowFirstColumn="0" w:lastRowLastColumn="0"/>
-            </w:pPr>
-          </w:p>
-        </w:tc>
-        <w:tc>
-          <w:tcPr>
-            <w:tcW w:w="0" w:type="auto"/>
-          </w:tcPr>
-          <w:p>
-            <w:pPr>
-              <w:jc w:val="center"/>
-              <w:cnfStyle w:val="000000100000" w:firstRow="0" w:lastRow="0" w:firstColumn="0" w:lastColumn="0" w:oddVBand="0" w:evenVBand="0" w:oddHBand="1" w:evenHBand="0" w:firstRowFirstColumn="0" w:firstRowLastColumn="0" w:lastRowFirstColumn="0" w:lastRowLastColumn="0"/>
-            </w:pPr>
-          </w:p>
-        </w:tc>
-        <w:tc>
-          <w:tcPr>
-            <w:tcW w:w="0" w:type="auto"/>
-          </w:tcPr>
-          <w:p>
-            <w:pPr>
-              <w:jc w:val="center"/>
-              <w:cnfStyle w:val="000000100000" w:firstRow="0" w:lastRow="0" w:firstColumn="0" w:lastColumn="0" w:oddVBand="0" w:evenVBand="0" w:oddHBand="1" w:evenHBand="0" w:firstRowFirstColumn="0" w:firstRowLastColumn="0" w:lastRowFirstColumn="0" w:lastRowLastColumn="0"/>
-            </w:pPr>
-          </w:p>
-        </w:tc>
-        <w:tc>
-          <w:tcPr>
-            <w:tcW w:w="0" w:type="auto"/>
-          </w:tcPr>
-          <w:p>
-            <w:pPr>
-              <w:jc w:val="center"/>
-              <w:cnfStyle w:val="000000100000" w:firstRow="0" w:lastRow="0" w:firstColumn="0" w:lastColumn="0" w:oddVBand="0" w:evenVBand="0" w:oddHBand="1" w:evenHBand="0" w:firstRowFirstColumn="0" w:firstRowLastColumn="0" w:lastRowFirstColumn="0" w:lastRowLastColumn="0"/>
-            </w:pPr>
-          </w:p>
-        </w:tc>
-        <w:tc>
-          <w:tcPr>
-            <w:tcW w:w="0" w:type="auto"/>
-          </w:tcPr>
-          <w:p>
-            <w:pPr>
-              <w:jc w:val="center"/>
-              <w:cnfStyle w:val="000000100000" w:firstRow="0" w:lastRow="0" w:firstColumn="0" w:lastColumn="0" w:oddVBand="0" w:evenVBand="0" w:oddHBand="1" w:evenHBand="0" w:firstRowFirstColumn="0" w:firstRowLastColumn="0" w:lastRowFirstColumn="0" w:lastRowLastColumn="0"/>
-            </w:pPr>
-          </w:p>
-        </w:tc>
-        <w:tc>
-          <w:tcPr>
-            <w:tcW w:w="0" w:type="auto"/>
-          </w:tcPr>
-          <w:p>
-            <w:pPr>
-              <w:jc w:val="center"/>
-              <w:cnfStyle w:val="000000100000" w:firstRow="0" w:lastRow="0" w:firstColumn="0" w:lastColumn="0" w:oddVBand="0" w:evenVBand="0" w:oddHBand="1" w:evenHBand="0" w:firstRowFirstColumn="0" w:firstRowLastColumn="0" w:lastRowFirstColumn="0" w:lastRowLastColumn="0"/>
-            </w:pPr>
-          </w:p>
-        </w:tc>
-        <w:tc>
-          <w:tcPr>
-            <w:tcW w:w="0" w:type="auto"/>
-          </w:tcPr>
-          <w:p>
-            <w:pPr>
-              <w:jc w:val="center"/>
-              <w:cnfStyle w:val="000000100000" w:firstRow="0" w:lastRow="0" w:firstColumn="0" w:lastColumn="0" w:oddVBand="0" w:evenVBand="0" w:oddHBand="1" w:evenHBand="0" w:firstRowFirstColumn="0" w:firstRowLastColumn="0" w:lastRowFirstColumn="0" w:lastRowLastColumn="0"/>
-            </w:pPr>
-          </w:p>
-        </w:tc>
-        <w:tc>
-          <w:tcPr>
-            <w:tcW w:w="0" w:type="auto"/>
-          </w:tcPr>
-          <w:p>
-            <w:pPr>
-              <w:jc w:val="center"/>
-              <w:cnfStyle w:val="000000100000" w:firstRow="0" w:lastRow="0" w:firstColumn="0" w:lastColumn="0" w:oddVBand="0" w:evenVBand="0" w:oddHBand="1" w:evenHBand="0" w:firstRowFirstColumn="0" w:firstRowLastColumn="0" w:lastRowFirstColumn="0" w:lastRowLastColumn="0"/>
-            </w:pPr>
-          </w:p>
-        </w:tc>
-        <w:tc>
-          <w:tcPr>
-            <w:tcW w:w="0" w:type="auto"/>
-          </w:tcPr>
-          <w:p>
-            <w:pPr>
-              <w:jc w:val="center"/>
-              <w:cnfStyle w:val="000000100000" w:firstRow="0" w:lastRow="0" w:firstColumn="0" w:lastColumn="0" w:oddVBand="0" w:evenVBand="0" w:oddHBand="1" w:evenHBand="0" w:firstRowFirstColumn="0" w:firstRowLastColumn="0" w:lastRowFirstColumn="0" w:lastRowLastColumn="0"/>
-            </w:pPr>
-          </w:p>
-        </w:tc>
-      </w:tr>
-      <w:tr>
-        <w:tc>
-          <w:tcPr>
-            <w:cnfStyle w:val="001000000000" w:firstRow="0" w:lastRow="0" w:firstColumn="1" w:lastColumn="0" w:oddVBand="0" w:evenVBand="0" w:oddHBand="0" w:evenHBand="0" w:firstRowFirstColumn="0" w:firstRowLastColumn="0" w:lastRowFirstColumn="0" w:lastRowLastColumn="0"/>
-            <w:tcW w:w="2547" w:type="dxa"/>
-          </w:tcPr>
-          <w:p>
-            <w:pPr>
-              <w:jc w:val="center"/>
-              <w:rPr>
-                <w:lang w:val="uk-UA"/>
-              </w:rPr>
-            </w:pPr>
-            <w:r>
-              <w:rPr>
-                <w:lang w:val="uk-UA"/>
-              </w:rPr>
-              <w:t>27.</w:t>
-            </w:r>
-            <w:r>
-              <w:rPr>
-                <w:lang w:val="uk-UA"/>
-              </w:rPr>
-              <w:t>Дитяча вода (Ашан)</w:t>
-            </w:r>
-          </w:p>
-        </w:tc>
-        <w:tc>
-          <w:tcPr>
-            <w:tcW w:w="1027" w:type="dxa"/>
-          </w:tcPr>
-          <w:p>
-            <w:pPr>
-              <w:jc w:val="center"/>
-              <w:cnfStyle w:val="000000000000" w:firstRow="0" w:lastRow="0" w:firstColumn="0" w:lastColumn="0" w:oddVBand="0" w:evenVBand="0" w:oddHBand="0" w:evenHBand="0" w:firstRowFirstColumn="0" w:firstRowLastColumn="0" w:lastRowFirstColumn="0" w:lastRowLastColumn="0"/>
-            </w:pPr>
-          </w:p>
-        </w:tc>
-        <w:tc>
-          <w:tcPr>
-            <w:tcW w:w="0" w:type="auto"/>
-          </w:tcPr>
-          <w:p>
-            <w:pPr>
-              <w:jc w:val="center"/>
-              <w:cnfStyle w:val="000000000000" w:firstRow="0" w:lastRow="0" w:firstColumn="0" w:lastColumn="0" w:oddVBand="0" w:evenVBand="0" w:oddHBand="0" w:evenHBand="0" w:firstRowFirstColumn="0" w:firstRowLastColumn="0" w:lastRowFirstColumn="0" w:lastRowLastColumn="0"/>
-              <w:rPr>
-                <w:lang w:val="uk-UA"/>
-              </w:rPr>
-            </w:pPr>
-            <w:r>
-              <w:rPr>
-                <w:lang w:val="uk-UA"/>
-              </w:rPr>
-              <w:t>+</w:t>
-            </w:r>
-          </w:p>
-        </w:tc>
-        <w:tc>
-          <w:tcPr>
-            <w:tcW w:w="0" w:type="auto"/>
-          </w:tcPr>
-          <w:p>
-            <w:pPr>
-              <w:jc w:val="center"/>
-              <w:cnfStyle w:val="000000000000" w:firstRow="0" w:lastRow="0" w:firstColumn="0" w:lastColumn="0" w:oddVBand="0" w:evenVBand="0" w:oddHBand="0" w:evenHBand="0" w:firstRowFirstColumn="0" w:firstRowLastColumn="0" w:lastRowFirstColumn="0" w:lastRowLastColumn="0"/>
-              <w:rPr>
-                <w:lang w:val="uk-UA"/>
-              </w:rPr>
-            </w:pPr>
-            <w:r>
-              <w:rPr>
-                <w:lang w:val="uk-UA"/>
-              </w:rPr>
-              <w:t>+</w:t>
-            </w:r>
-          </w:p>
-        </w:tc>
-        <w:tc>
-          <w:tcPr>
-            <w:tcW w:w="0" w:type="auto"/>
-          </w:tcPr>
-          <w:p>
-            <w:pPr>
-              <w:jc w:val="center"/>
-              <w:cnfStyle w:val="000000000000" w:firstRow="0" w:lastRow="0" w:firstColumn="0" w:lastColumn="0" w:oddVBand="0" w:evenVBand="0" w:oddHBand="0" w:evenHBand="0" w:firstRowFirstColumn="0" w:firstRowLastColumn="0" w:lastRowFirstColumn="0" w:lastRowLastColumn="0"/>
-              <w:rPr>
-                <w:lang w:val="uk-UA"/>
-              </w:rPr>
-            </w:pPr>
-            <w:r>
-              <w:rPr>
-                <w:lang w:val="uk-UA"/>
-              </w:rPr>
-              <w:t>+</w:t>
-            </w:r>
-          </w:p>
-        </w:tc>
-        <w:tc>
-          <w:tcPr>
-            <w:tcW w:w="0" w:type="auto"/>
-          </w:tcPr>
-          <w:p>
-            <w:pPr>
-              <w:jc w:val="center"/>
-              <w:cnfStyle w:val="000000000000" w:firstRow="0" w:lastRow="0" w:firstColumn="0" w:lastColumn="0" w:oddVBand="0" w:evenVBand="0" w:oddHBand="0" w:evenHBand="0" w:firstRowFirstColumn="0" w:firstRowLastColumn="0" w:lastRowFirstColumn="0" w:lastRowLastColumn="0"/>
-            </w:pPr>
-          </w:p>
-        </w:tc>
-        <w:tc>
-          <w:tcPr>
-            <w:tcW w:w="0" w:type="auto"/>
-          </w:tcPr>
-          <w:p>
-            <w:pPr>
-              <w:jc w:val="center"/>
-              <w:cnfStyle w:val="000000000000" w:firstRow="0" w:lastRow="0" w:firstColumn="0" w:lastColumn="0" w:oddVBand="0" w:evenVBand="0" w:oddHBand="0" w:evenHBand="0" w:firstRowFirstColumn="0" w:firstRowLastColumn="0" w:lastRowFirstColumn="0" w:lastRowLastColumn="0"/>
-            </w:pPr>
-          </w:p>
-        </w:tc>
-        <w:tc>
-          <w:tcPr>
-            <w:tcW w:w="0" w:type="auto"/>
-          </w:tcPr>
-          <w:p>
-            <w:pPr>
-              <w:jc w:val="center"/>
-              <w:cnfStyle w:val="000000000000" w:firstRow="0" w:lastRow="0" w:firstColumn="0" w:lastColumn="0" w:oddVBand="0" w:evenVBand="0" w:oddHBand="0" w:evenHBand="0" w:firstRowFirstColumn="0" w:firstRowLastColumn="0" w:lastRowFirstColumn="0" w:lastRowLastColumn="0"/>
-            </w:pPr>
-          </w:p>
-        </w:tc>
-        <w:tc>
-          <w:tcPr>
-            <w:tcW w:w="0" w:type="auto"/>
-          </w:tcPr>
-          <w:p>
-            <w:pPr>
-              <w:jc w:val="center"/>
-              <w:cnfStyle w:val="000000000000" w:firstRow="0" w:lastRow="0" w:firstColumn="0" w:lastColumn="0" w:oddVBand="0" w:evenVBand="0" w:oddHBand="0" w:evenHBand="0" w:firstRowFirstColumn="0" w:firstRowLastColumn="0" w:lastRowFirstColumn="0" w:lastRowLastColumn="0"/>
-            </w:pPr>
-          </w:p>
-        </w:tc>
-        <w:tc>
-          <w:tcPr>
-            <w:tcW w:w="0" w:type="auto"/>
-          </w:tcPr>
-          <w:p>
-            <w:pPr>
-              <w:jc w:val="center"/>
-              <w:cnfStyle w:val="000000000000" w:firstRow="0" w:lastRow="0" w:firstColumn="0" w:lastColumn="0" w:oddVBand="0" w:evenVBand="0" w:oddHBand="0" w:evenHBand="0" w:firstRowFirstColumn="0" w:firstRowLastColumn="0" w:lastRowFirstColumn="0" w:lastRowLastColumn="0"/>
-            </w:pPr>
-          </w:p>
-        </w:tc>
-        <w:tc>
-          <w:tcPr>
-            <w:tcW w:w="0" w:type="auto"/>
-          </w:tcPr>
-          <w:p>
-            <w:pPr>
-              <w:jc w:val="center"/>
-              <w:cnfStyle w:val="000000000000" w:firstRow="0" w:lastRow="0" w:firstColumn="0" w:lastColumn="0" w:oddVBand="0" w:evenVBand="0" w:oddHBand="0" w:evenHBand="0" w:firstRowFirstColumn="0" w:firstRowLastColumn="0" w:lastRowFirstColumn="0" w:lastRowLastColumn="0"/>
-            </w:pPr>
-          </w:p>
-        </w:tc>
-        <w:tc>
-          <w:tcPr>
-            <w:tcW w:w="0" w:type="auto"/>
-          </w:tcPr>
-          <w:p>
-            <w:pPr>
-              <w:jc w:val="center"/>
-              <w:cnfStyle w:val="000000000000" w:firstRow="0" w:lastRow="0" w:firstColumn="0" w:lastColumn="0" w:oddVBand="0" w:evenVBand="0" w:oddHBand="0" w:evenHBand="0" w:firstRowFirstColumn="0" w:firstRowLastColumn="0" w:lastRowFirstColumn="0" w:lastRowLastColumn="0"/>
-            </w:pPr>
-          </w:p>
-        </w:tc>
-        <w:tc>
-          <w:tcPr>
-            <w:tcW w:w="0" w:type="auto"/>
-          </w:tcPr>
-          <w:p>
-            <w:pPr>
-              <w:jc w:val="center"/>
-              <w:cnfStyle w:val="000000000000" w:firstRow="0" w:lastRow="0" w:firstColumn="0" w:lastColumn="0" w:oddVBand="0" w:evenVBand="0" w:oddHBand="0" w:evenHBand="0" w:firstRowFirstColumn="0" w:firstRowLastColumn="0" w:lastRowFirstColumn="0" w:lastRowLastColumn="0"/>
-            </w:pPr>
-          </w:p>
-        </w:tc>
-        <w:tc>
-          <w:tcPr>
-            <w:tcW w:w="0" w:type="auto"/>
-          </w:tcPr>
-          <w:p>
-            <w:pPr>
-              <w:jc w:val="center"/>
-              <w:cnfStyle w:val="000000000000" w:firstRow="0" w:lastRow="0" w:firstColumn="0" w:lastColumn="0" w:oddVBand="0" w:evenVBand="0" w:oddHBand="0" w:evenHBand="0" w:firstRowFirstColumn="0" w:firstRowLastColumn="0" w:lastRowFirstColumn="0" w:lastRowLastColumn="0"/>
-            </w:pPr>
+            </w:pPr>
+          </w:p>
+        </w:tc>
+        <w:tc>
+          <w:tcPr>
+            <w:tcW w:w="0" w:type="auto"/>
+          </w:tcPr>
+          <w:p>
+            <w:pPr>
+              <w:jc w:val="center"/>
+              <w:cnfStyle w:val="000000100000" w:firstRow="0" w:lastRow="0" w:firstColumn="0" w:lastColumn="0" w:oddVBand="0" w:evenVBand="0" w:oddHBand="1" w:evenHBand="0" w:firstRowFirstColumn="0" w:firstRowLastColumn="0" w:lastRowFirstColumn="0" w:lastRowLastColumn="0"/>
+              <w:rPr>
+                <w:lang w:val="uk-UA"/>
+              </w:rPr>
+            </w:pPr>
+            <w:r>
+              <w:rPr>
+                <w:lang w:val="uk-UA"/>
+              </w:rPr>
+              <w:t>+</w:t>
+            </w:r>
+          </w:p>
+        </w:tc>
+        <w:tc>
+          <w:tcPr>
+            <w:tcW w:w="0" w:type="auto"/>
+          </w:tcPr>
+          <w:p>
+            <w:pPr>
+              <w:jc w:val="center"/>
+              <w:cnfStyle w:val="000000100000" w:firstRow="0" w:lastRow="0" w:firstColumn="0" w:lastColumn="0" w:oddVBand="0" w:evenVBand="0" w:oddHBand="1" w:evenHBand="0" w:firstRowFirstColumn="0" w:firstRowLastColumn="0" w:lastRowFirstColumn="0" w:lastRowLastColumn="0"/>
+              <w:rPr>
+                <w:lang w:val="uk-UA"/>
+              </w:rPr>
+            </w:pPr>
+            <w:r>
+              <w:rPr>
+                <w:lang w:val="uk-UA"/>
+              </w:rPr>
+              <w:t>+</w:t>
+            </w:r>
+          </w:p>
+        </w:tc>
+        <w:tc>
+          <w:tcPr>
+            <w:tcW w:w="0" w:type="auto"/>
+          </w:tcPr>
+          <w:p>
+            <w:pPr>
+              <w:jc w:val="center"/>
+              <w:cnfStyle w:val="000000100000" w:firstRow="0" w:lastRow="0" w:firstColumn="0" w:lastColumn="0" w:oddVBand="0" w:evenVBand="0" w:oddHBand="1" w:evenHBand="0" w:firstRowFirstColumn="0" w:firstRowLastColumn="0" w:lastRowFirstColumn="0" w:lastRowLastColumn="0"/>
+              <w:rPr>
+                <w:lang w:val="uk-UA"/>
+              </w:rPr>
+            </w:pPr>
+            <w:r>
+              <w:rPr>
+                <w:lang w:val="uk-UA"/>
+              </w:rPr>
+              <w:t>+</w:t>
+            </w:r>
+          </w:p>
+        </w:tc>
+        <w:tc>
+          <w:tcPr>
+            <w:tcW w:w="0" w:type="auto"/>
+          </w:tcPr>
+          <w:p>
+            <w:pPr>
+              <w:jc w:val="center"/>
+              <w:cnfStyle w:val="000000100000" w:firstRow="0" w:lastRow="0" w:firstColumn="0" w:lastColumn="0" w:oddVBand="0" w:evenVBand="0" w:oddHBand="1" w:evenHBand="0" w:firstRowFirstColumn="0" w:firstRowLastColumn="0" w:lastRowFirstColumn="0" w:lastRowLastColumn="0"/>
+              <w:rPr>
+                <w:lang w:val="en-US"/>
+              </w:rPr>
+            </w:pPr>
+            <w:r>
+              <w:rPr>
+                <w:lang w:val="en-US"/>
+              </w:rPr>
+              <w:t>+</w:t>
+            </w:r>
+          </w:p>
+        </w:tc>
+        <w:tc>
+          <w:tcPr>
+            <w:tcW w:w="0" w:type="auto"/>
+          </w:tcPr>
+          <w:p>
+            <w:pPr>
+              <w:jc w:val="center"/>
+              <w:cnfStyle w:val="000000100000" w:firstRow="0" w:lastRow="0" w:firstColumn="0" w:lastColumn="0" w:oddVBand="0" w:evenVBand="0" w:oddHBand="1" w:evenHBand="0" w:firstRowFirstColumn="0" w:firstRowLastColumn="0" w:lastRowFirstColumn="0" w:lastRowLastColumn="0"/>
+            </w:pPr>
+          </w:p>
+        </w:tc>
+        <w:tc>
+          <w:tcPr>
+            <w:tcW w:w="0" w:type="auto"/>
+          </w:tcPr>
+          <w:p>
+            <w:pPr>
+              <w:jc w:val="center"/>
+              <w:cnfStyle w:val="000000100000" w:firstRow="0" w:lastRow="0" w:firstColumn="0" w:lastColumn="0" w:oddVBand="0" w:evenVBand="0" w:oddHBand="1" w:evenHBand="0" w:firstRowFirstColumn="0" w:firstRowLastColumn="0" w:lastRowFirstColumn="0" w:lastRowLastColumn="0"/>
+            </w:pPr>
+          </w:p>
+        </w:tc>
+        <w:tc>
+          <w:tcPr>
+            <w:tcW w:w="0" w:type="auto"/>
+          </w:tcPr>
+          <w:p>
+            <w:pPr>
+              <w:jc w:val="center"/>
+              <w:cnfStyle w:val="000000100000" w:firstRow="0" w:lastRow="0" w:firstColumn="0" w:lastColumn="0" w:oddVBand="0" w:evenVBand="0" w:oddHBand="1" w:evenHBand="0" w:firstRowFirstColumn="0" w:firstRowLastColumn="0" w:lastRowFirstColumn="0" w:lastRowLastColumn="0"/>
+            </w:pPr>
+          </w:p>
+        </w:tc>
+        <w:tc>
+          <w:tcPr>
+            <w:tcW w:w="0" w:type="auto"/>
+          </w:tcPr>
+          <w:p>
+            <w:pPr>
+              <w:jc w:val="center"/>
+              <w:cnfStyle w:val="000000100000" w:firstRow="0" w:lastRow="0" w:firstColumn="0" w:lastColumn="0" w:oddVBand="0" w:evenVBand="0" w:oddHBand="1" w:evenHBand="0" w:firstRowFirstColumn="0" w:firstRowLastColumn="0" w:lastRowFirstColumn="0" w:lastRowLastColumn="0"/>
+              <w:rPr>
+                <w:lang w:val="en-US"/>
+              </w:rPr>
+            </w:pPr>
+            <w:r>
+              <w:rPr>
+                <w:lang w:val="en-US"/>
+              </w:rPr>
+              <w:t>+</w:t>
+            </w:r>
+          </w:p>
+        </w:tc>
+        <w:tc>
+          <w:tcPr>
+            <w:tcW w:w="0" w:type="auto"/>
+          </w:tcPr>
+          <w:p>
+            <w:pPr>
+              <w:jc w:val="center"/>
+              <w:cnfStyle w:val="000000100000" w:firstRow="0" w:lastRow="0" w:firstColumn="0" w:lastColumn="0" w:oddVBand="0" w:evenVBand="0" w:oddHBand="1" w:evenHBand="0" w:firstRowFirstColumn="0" w:firstRowLastColumn="0" w:lastRowFirstColumn="0" w:lastRowLastColumn="0"/>
+            </w:pPr>
+          </w:p>
+        </w:tc>
+        <w:tc>
+          <w:tcPr>
+            <w:tcW w:w="0" w:type="auto"/>
+          </w:tcPr>
+          <w:p>
+            <w:pPr>
+              <w:jc w:val="center"/>
+              <w:cnfStyle w:val="000000100000" w:firstRow="0" w:lastRow="0" w:firstColumn="0" w:lastColumn="0" w:oddVBand="0" w:evenVBand="0" w:oddHBand="1" w:evenHBand="0" w:firstRowFirstColumn="0" w:firstRowLastColumn="0" w:lastRowFirstColumn="0" w:lastRowLastColumn="0"/>
+            </w:pPr>
+            <w:r>
+              <w:rPr>
+                <w:lang w:val="en-US"/>
+              </w:rPr>
+              <w:t>+</w:t>
+            </w:r>
+          </w:p>
+        </w:tc>
+        <w:tc>
+          <w:tcPr>
+            <w:tcW w:w="0" w:type="auto"/>
+          </w:tcPr>
+          <w:p>
+            <w:pPr>
+              <w:jc w:val="center"/>
+              <w:cnfStyle w:val="000000100000" w:firstRow="0" w:lastRow="0" w:firstColumn="0" w:lastColumn="0" w:oddVBand="0" w:evenVBand="0" w:oddHBand="1" w:evenHBand="0" w:firstRowFirstColumn="0" w:firstRowLastColumn="0" w:lastRowFirstColumn="0" w:lastRowLastColumn="0"/>
+              <w:rPr>
+                <w:lang w:val="en-US"/>
+              </w:rPr>
+            </w:pPr>
+            <w:r>
+              <w:rPr>
+                <w:lang w:val="en-US"/>
+              </w:rPr>
+              <w:t>+</w:t>
+            </w:r>
+          </w:p>
+        </w:tc>
+        <w:tc>
+          <w:tcPr>
+            <w:tcW w:w="0" w:type="auto"/>
+          </w:tcPr>
+          <w:p>
+            <w:pPr>
+              <w:jc w:val="center"/>
+              <w:cnfStyle w:val="000000100000" w:firstRow="0" w:lastRow="0" w:firstColumn="0" w:lastColumn="0" w:oddVBand="0" w:evenVBand="0" w:oddHBand="1" w:evenHBand="0" w:firstRowFirstColumn="0" w:firstRowLastColumn="0" w:lastRowFirstColumn="0" w:lastRowLastColumn="0"/>
+              <w:rPr>
+                <w:lang w:val="en-US"/>
+              </w:rPr>
+            </w:pPr>
+            <w:r>
+              <w:rPr>
+                <w:lang w:val="en-US"/>
+              </w:rPr>
+              <w:t>+</w:t>
+            </w:r>
           </w:p>
         </w:tc>
       </w:tr>

</xml_diff>